<commit_message>
corrected MAP calculating method!
</commit_message>
<xml_diff>
--- a/Report.docx
+++ b/Report.docx
@@ -31,19 +31,7 @@
           <w:szCs w:val="32"/>
           <w:lang w:val="en-US"/>
         </w:rPr>
-        <w:t xml:space="preserve"> (IDF with log base 10</w:t>
-      </w:r>
-      <w:bookmarkStart w:id="0" w:name="_GoBack"/>
-      <w:bookmarkEnd w:id="0"/>
-      <w:r>
-        <w:rPr>
-          <w:b/>
-          <w:bCs/>
-          <w:sz w:val="32"/>
-          <w:szCs w:val="32"/>
-          <w:lang w:val="en-US"/>
-        </w:rPr>
-        <w:t>)</w:t>
+        <w:t xml:space="preserve"> (IDF with log base 10)</w:t>
       </w:r>
     </w:p>
     <w:tbl>
@@ -1343,8 +1331,6 @@
     <w:p>
       <w:pPr>
         <w:rPr>
-          <w:b/>
-          <w:bCs/>
           <w:sz w:val="28"/>
           <w:szCs w:val="28"/>
           <w:lang w:val="en-US"/>
@@ -1358,7 +1344,7 @@
           <w:szCs w:val="28"/>
           <w:lang w:val="en-US"/>
         </w:rPr>
-        <w:t>m</w:t>
+        <w:t>M</w:t>
       </w:r>
       <w:r>
         <w:rPr>
@@ -1378,118 +1364,7 @@
           <w:szCs w:val="28"/>
           <w:lang w:val="en-US"/>
         </w:rPr>
-        <w:t>@10</w:t>
-      </w:r>
-      <w:r>
-        <w:rPr>
-          <w:b/>
-          <w:bCs/>
-          <w:sz w:val="28"/>
-          <w:szCs w:val="28"/>
-          <w:lang w:val="en-US"/>
-        </w:rPr>
-        <w:t xml:space="preserve">: </w:t>
-      </w:r>
-      <w:r>
-        <w:rPr>
-          <w:b/>
-          <w:bCs/>
-          <w:sz w:val="28"/>
-          <w:szCs w:val="28"/>
-          <w:lang w:val="en-US"/>
-        </w:rPr>
-        <w:t>0.</w:t>
-      </w:r>
-      <w:r>
-        <w:rPr>
-          <w:b/>
-          <w:bCs/>
-          <w:sz w:val="28"/>
-          <w:szCs w:val="28"/>
-          <w:lang w:val="en-US"/>
-        </w:rPr>
-        <w:t>62995</w:t>
-      </w:r>
-    </w:p>
-    <w:p>
-      <w:pPr>
-        <w:rPr>
-          <w:b/>
-          <w:bCs/>
-          <w:sz w:val="28"/>
-          <w:szCs w:val="28"/>
-          <w:lang w:val="en-US"/>
-        </w:rPr>
-      </w:pPr>
-      <w:r>
-        <w:rPr>
-          <w:b/>
-          <w:bCs/>
-          <w:sz w:val="28"/>
-          <w:szCs w:val="28"/>
-          <w:lang w:val="en-US"/>
-        </w:rPr>
-        <w:t>mAP@20: 0.</w:t>
-      </w:r>
-      <w:r>
-        <w:rPr>
-          <w:b/>
-          <w:bCs/>
-          <w:sz w:val="28"/>
-          <w:szCs w:val="28"/>
-          <w:lang w:val="en-US"/>
-        </w:rPr>
-        <w:t>61384</w:t>
-      </w:r>
-    </w:p>
-    <w:p>
-      <w:pPr>
-        <w:rPr>
-          <w:b/>
-          <w:bCs/>
-          <w:sz w:val="28"/>
-          <w:szCs w:val="28"/>
-          <w:lang w:val="en-US"/>
-        </w:rPr>
-      </w:pPr>
-      <w:r>
-        <w:rPr>
-          <w:b/>
-          <w:bCs/>
-          <w:sz w:val="28"/>
-          <w:szCs w:val="28"/>
-          <w:lang w:val="en-US"/>
-        </w:rPr>
-        <w:t>mAP@30:</w:t>
-      </w:r>
-      <w:r>
-        <w:rPr>
-          <w:b/>
-          <w:bCs/>
-          <w:sz w:val="28"/>
-          <w:szCs w:val="28"/>
-          <w:lang w:val="en-US"/>
-        </w:rPr>
-        <w:t xml:space="preserve"> 0.60098</w:t>
-      </w:r>
-    </w:p>
-    <w:p>
-      <w:pPr>
-        <w:rPr>
-          <w:sz w:val="28"/>
-          <w:szCs w:val="28"/>
-          <w:lang w:val="en-US"/>
-        </w:rPr>
-      </w:pPr>
-      <w:r>
-        <w:rPr>
-          <w:b/>
-          <w:bCs/>
-          <w:sz w:val="28"/>
-          <w:szCs w:val="28"/>
-          <w:lang w:val="en-US"/>
-        </w:rPr>
-        <w:t>mAP@300: 0.53294</w:t>
+        <w:t>: 0.45</w:t>
       </w:r>
       <w:r>
         <w:rPr>
@@ -2827,8 +2702,10 @@
           <w:szCs w:val="28"/>
           <w:lang w:val="en-US"/>
         </w:rPr>
-        <w:t>m</w:t>
+        <w:t>M</w:t>
       </w:r>
+      <w:bookmarkStart w:id="0" w:name="_GoBack"/>
+      <w:bookmarkEnd w:id="0"/>
       <w:r>
         <w:rPr>
           <w:b/>
@@ -2847,100 +2724,7 @@
           <w:szCs w:val="28"/>
           <w:lang w:val="en-US"/>
         </w:rPr>
-        <w:t>@10</w:t>
-      </w:r>
-      <w:r>
-        <w:rPr>
-          <w:b/>
-          <w:bCs/>
-          <w:sz w:val="28"/>
-          <w:szCs w:val="28"/>
-          <w:lang w:val="en-US"/>
-        </w:rPr>
-        <w:t xml:space="preserve">: </w:t>
-      </w:r>
-      <w:r>
-        <w:rPr>
-          <w:b/>
-          <w:bCs/>
-          <w:sz w:val="28"/>
-          <w:szCs w:val="28"/>
-          <w:lang w:val="en-US"/>
-        </w:rPr>
-        <w:t>0.</w:t>
-      </w:r>
-      <w:r>
-        <w:rPr>
-          <w:b/>
-          <w:bCs/>
-          <w:sz w:val="28"/>
-          <w:szCs w:val="28"/>
-          <w:lang w:val="en-US"/>
-        </w:rPr>
-        <w:t>57634</w:t>
-      </w:r>
-    </w:p>
-    <w:p>
-      <w:pPr>
-        <w:rPr>
-          <w:b/>
-          <w:bCs/>
-          <w:sz w:val="28"/>
-          <w:szCs w:val="28"/>
-          <w:lang w:val="en-US"/>
-        </w:rPr>
-      </w:pPr>
-      <w:r>
-        <w:rPr>
-          <w:b/>
-          <w:bCs/>
-          <w:sz w:val="28"/>
-          <w:szCs w:val="28"/>
-          <w:lang w:val="en-US"/>
-        </w:rPr>
-        <w:t>mAP@20: 0.56733</w:t>
-      </w:r>
-    </w:p>
-    <w:p>
-      <w:pPr>
-        <w:rPr>
-          <w:b/>
-          <w:bCs/>
-          <w:sz w:val="28"/>
-          <w:szCs w:val="28"/>
-          <w:lang w:val="en-US"/>
-        </w:rPr>
-      </w:pPr>
-      <w:r>
-        <w:rPr>
-          <w:b/>
-          <w:bCs/>
-          <w:sz w:val="28"/>
-          <w:szCs w:val="28"/>
-          <w:lang w:val="en-US"/>
-        </w:rPr>
-        <w:t>mAP@30: 0.55110</w:t>
-      </w:r>
-    </w:p>
-    <w:p>
-      <w:pPr>
-        <w:rPr>
-          <w:b/>
-          <w:bCs/>
-          <w:sz w:val="28"/>
-          <w:szCs w:val="28"/>
-          <w:lang w:val="en-US"/>
-        </w:rPr>
-      </w:pPr>
-      <w:r>
-        <w:rPr>
-          <w:b/>
-          <w:bCs/>
-          <w:sz w:val="28"/>
-          <w:szCs w:val="28"/>
-          <w:lang w:val="en-US"/>
-        </w:rPr>
-        <w:t>mAP@300: 0.50949</w:t>
+        <w:t>:0.42</w:t>
       </w:r>
     </w:p>
     <w:sectPr>

</xml_diff>